<commit_message>
added to do for eosin binder
</commit_message>
<xml_diff>
--- a/mes-binder/eosin-y/to_do.docx
+++ b/mes-binder/eosin-y/to_do.docx
@@ -27,6 +27,14 @@
           <w:lang w:val="en-US"/>
         </w:rPr>
       </w:pPr>
+      <w:r>
+        <w:rPr>
+          <w:b/>
+          <w:bCs/>
+          <w:lang w:val="en-US"/>
+        </w:rPr>
+        <w:t>7au_eos_mpnn-2_lig_3</w:t>
+      </w:r>
     </w:p>
     <w:p>
       <w:pPr>
@@ -79,21 +87,37 @@
         <w:rPr>
           <w:lang w:val="en-US"/>
         </w:rPr>
-        <w:t xml:space="preserve">use original AF3 template then send to ligand </w:t>
+        <w:t xml:space="preserve">use original </w:t>
       </w:r>
-      <w:proofErr w:type="spellStart"/>
       <w:r>
         <w:rPr>
           <w:lang w:val="en-US"/>
         </w:rPr>
-        <w:t>mpnn</w:t>
+        <w:t xml:space="preserve">post-protein mpnn </w:t>
       </w:r>
-      <w:proofErr w:type="spellEnd"/>
       <w:r>
         <w:rPr>
           <w:lang w:val="en-US"/>
         </w:rPr>
-        <w:t>, but bias the two amino acids towards the ones LZX wanted</w:t>
+        <w:t>AF3 template then send to ligand mpnn, but bias the two amino acids towards the ones LZX wanted</w:t>
+      </w:r>
+    </w:p>
+    <w:p>
+      <w:pPr>
+        <w:pStyle w:val="ListParagraph"/>
+        <w:numPr>
+          <w:ilvl w:val="1"/>
+          <w:numId w:val="1"/>
+        </w:numPr>
+        <w:rPr>
+          <w:lang w:val="en-US"/>
+        </w:rPr>
+      </w:pPr>
+      <w:r>
+        <w:rPr>
+          <w:lang w:val="en-US"/>
+        </w:rPr>
+        <w:t>use the vinodock best model as template for ligand mpnn.</w:t>
       </w:r>
     </w:p>
     <w:p>

</xml_diff>

<commit_message>
redesigned best binding models and predicted structures
</commit_message>
<xml_diff>
--- a/mes-binder/eosin-y/to_do.docx
+++ b/mes-binder/eosin-y/to_do.docx
@@ -110,11 +110,13 @@
           <w:numId w:val="1"/>
         </w:numPr>
         <w:rPr>
-          <w:lang w:val="en-US"/>
-        </w:rPr>
-      </w:pPr>
-      <w:r>
-        <w:rPr>
+          <w:color w:val="FF0000"/>
+          <w:lang w:val="en-US"/>
+        </w:rPr>
+      </w:pPr>
+      <w:r>
+        <w:rPr>
+          <w:color w:val="FF0000"/>
           <w:lang w:val="en-US"/>
         </w:rPr>
         <w:t>Best high temp design doesn’t work</w:t>
@@ -128,11 +130,13 @@
           <w:numId w:val="1"/>
         </w:numPr>
         <w:rPr>
-          <w:lang w:val="en-US"/>
-        </w:rPr>
-      </w:pPr>
-      <w:r>
-        <w:rPr>
+          <w:color w:val="FF0000"/>
+          <w:lang w:val="en-US"/>
+        </w:rPr>
+      </w:pPr>
+      <w:r>
+        <w:rPr>
+          <w:color w:val="FF0000"/>
           <w:lang w:val="en-US"/>
         </w:rPr>
         <w:t>Best side chain packing design has one with no clash and no h-bonds with substrate at a new binding spot. i.e. everything different.</w:t>
@@ -154,6 +158,24 @@
           <w:lang w:val="en-US"/>
         </w:rPr>
         <w:t>use the vinodock best model as template for ligand mpnn.</w:t>
+      </w:r>
+    </w:p>
+    <w:p>
+      <w:pPr>
+        <w:pStyle w:val="ListParagraph"/>
+        <w:numPr>
+          <w:ilvl w:val="2"/>
+          <w:numId w:val="1"/>
+        </w:numPr>
+        <w:rPr>
+          <w:lang w:val="en-US"/>
+        </w:rPr>
+      </w:pPr>
+      <w:r>
+        <w:rPr>
+          <w:lang w:val="en-US"/>
+        </w:rPr>
+        <w:t>To do docking.</w:t>
       </w:r>
     </w:p>
     <w:p>

</xml_diff>

<commit_message>
partial diffusion using rf-diffusion done. Docking for new designs also done.
</commit_message>
<xml_diff>
--- a/mes-binder/eosin-y/to_do.docx
+++ b/mes-binder/eosin-y/to_do.docx
@@ -93,13 +93,41 @@
         <w:rPr>
           <w:lang w:val="en-US"/>
         </w:rPr>
-        <w:t xml:space="preserve">post-protein mpnn </w:t>
-      </w:r>
-      <w:r>
-        <w:rPr>
-          <w:lang w:val="en-US"/>
-        </w:rPr>
-        <w:t>AF3 template then send to ligand mpnn, but bias the two amino acids towards the ones LZX wanted</w:t>
+        <w:t xml:space="preserve">post-protein </w:t>
+      </w:r>
+      <w:proofErr w:type="spellStart"/>
+      <w:r>
+        <w:rPr>
+          <w:lang w:val="en-US"/>
+        </w:rPr>
+        <w:t>mpnn</w:t>
+      </w:r>
+      <w:proofErr w:type="spellEnd"/>
+      <w:r>
+        <w:rPr>
+          <w:lang w:val="en-US"/>
+        </w:rPr>
+        <w:t xml:space="preserve"> </w:t>
+      </w:r>
+      <w:r>
+        <w:rPr>
+          <w:lang w:val="en-US"/>
+        </w:rPr>
+        <w:t xml:space="preserve">AF3 template then send to ligand </w:t>
+      </w:r>
+      <w:proofErr w:type="spellStart"/>
+      <w:r>
+        <w:rPr>
+          <w:lang w:val="en-US"/>
+        </w:rPr>
+        <w:t>mpnn</w:t>
+      </w:r>
+      <w:proofErr w:type="spellEnd"/>
+      <w:r>
+        <w:rPr>
+          <w:lang w:val="en-US"/>
+        </w:rPr>
+        <w:t>, but bias the two amino acids towards the ones LZX wanted</w:t>
       </w:r>
     </w:p>
     <w:p>
@@ -157,7 +185,35 @@
         <w:rPr>
           <w:lang w:val="en-US"/>
         </w:rPr>
-        <w:t>use the vinodock best model as template for ligand mpnn.</w:t>
+        <w:t xml:space="preserve">use the </w:t>
+      </w:r>
+      <w:proofErr w:type="spellStart"/>
+      <w:r>
+        <w:rPr>
+          <w:lang w:val="en-US"/>
+        </w:rPr>
+        <w:t>vinodock</w:t>
+      </w:r>
+      <w:proofErr w:type="spellEnd"/>
+      <w:r>
+        <w:rPr>
+          <w:lang w:val="en-US"/>
+        </w:rPr>
+        <w:t xml:space="preserve"> best model as template for ligand </w:t>
+      </w:r>
+      <w:proofErr w:type="spellStart"/>
+      <w:r>
+        <w:rPr>
+          <w:lang w:val="en-US"/>
+        </w:rPr>
+        <w:t>mpnn</w:t>
+      </w:r>
+      <w:proofErr w:type="spellEnd"/>
+      <w:r>
+        <w:rPr>
+          <w:lang w:val="en-US"/>
+        </w:rPr>
+        <w:t>.</w:t>
       </w:r>
     </w:p>
     <w:p>
@@ -175,8 +231,20 @@
         <w:rPr>
           <w:lang w:val="en-US"/>
         </w:rPr>
-        <w:t>To do docking.</w:t>
-      </w:r>
+        <w:t>Some sequences were chosen for higher ligand confidence and just slightly lower overall confidence than best score</w:t>
+      </w:r>
+    </w:p>
+    <w:p>
+      <w:pPr>
+        <w:pStyle w:val="ListParagraph"/>
+        <w:numPr>
+          <w:ilvl w:val="2"/>
+          <w:numId w:val="1"/>
+        </w:numPr>
+        <w:rPr>
+          <w:lang w:val="en-US"/>
+        </w:rPr>
+      </w:pPr>
     </w:p>
     <w:p>
       <w:pPr>

</xml_diff>